<commit_message>
update readme and examples
</commit_message>
<xml_diff>
--- a/example.docx
+++ b/example.docx
@@ -10,91 +10,101 @@
         <w:rPr>
           <w:rtl w:val="0"/>
         </w:rPr>
-        <w:t xml:space="preserve">olá</w:t>
-      </w:r>
-    </w:p>
-    <w:p>
-      <w:pPr>
-        <w:rPr/>
-      </w:pPr>
-      <w:r>
-        <w:rPr>
-          <w:rtl w:val="0"/>
-        </w:rPr>
-        <w:t xml:space="preserve">tudo bem?</w:t>
-      </w:r>
-    </w:p>
-    <w:p>
-      <w:pPr>
-        <w:rPr/>
-      </w:pPr>
-      <w:r>
-        <w:rPr>
-          <w:rtl w:val="0"/>
-        </w:rPr>
-      </w:r>
-    </w:p>
-    <w:p>
-      <w:pPr>
-        <w:rPr/>
-      </w:pPr>
-      <w:r>
-        <w:rPr>
-          <w:rtl w:val="0"/>
-        </w:rPr>
-      </w:r>
-    </w:p>
-    <w:p>
-      <w:pPr>
-        <w:rPr/>
-      </w:pPr>
-      <w:r>
-        <w:rPr>
-          <w:rtl w:val="0"/>
-        </w:rPr>
-        <w:t xml:space="preserve">e se eu te dissesse que vim do futuro?</w:t>
-      </w:r>
-    </w:p>
-    <w:p>
-      <w:pPr>
-        <w:rPr/>
-      </w:pPr>
-      <w:r>
-        <w:rPr>
-          <w:rtl w:val="0"/>
-        </w:rPr>
-      </w:r>
-    </w:p>
-    <w:p>
-      <w:pPr>
-        <w:rPr/>
-      </w:pPr>
-      <w:r>
-        <w:rPr>
-          <w:rtl w:val="0"/>
-        </w:rPr>
-      </w:r>
-    </w:p>
-    <w:p>
-      <w:pPr>
-        <w:rPr/>
-      </w:pPr>
-      <w:r>
-        <w:rPr>
-          <w:rtl w:val="0"/>
-        </w:rPr>
-        <w:t xml:space="preserve">vim pra te alertar sobre algumas coisas </w:t>
-      </w:r>
-    </w:p>
-    <w:p>
-      <w:pPr>
-        <w:rPr/>
-      </w:pPr>
-      <w:r>
-        <w:rPr>
-          <w:rtl w:val="0"/>
-        </w:rPr>
-        <w:t xml:space="preserve">que vão acontecer</w:t>
+        <w:t xml:space="preserve">Lorem ipsum dolor sit amet consectetur adipisicing elit.</w:t>
+      </w:r>
+    </w:p>
+    <w:p>
+      <w:pPr>
+        <w:rPr/>
+      </w:pPr>
+      <w:r>
+        <w:rPr>
+          <w:rtl w:val="0"/>
+        </w:rPr>
+        <w:t xml:space="preserve">Maxime mollitia, molestiae quas</w:t>
+      </w:r>
+    </w:p>
+    <w:p>
+      <w:pPr>
+        <w:rPr/>
+      </w:pPr>
+      <w:r>
+        <w:rPr>
+          <w:rtl w:val="0"/>
+        </w:rPr>
+      </w:r>
+    </w:p>
+    <w:p>
+      <w:pPr>
+        <w:rPr/>
+      </w:pPr>
+      <w:r>
+        <w:rPr>
+          <w:rtl w:val="0"/>
+        </w:rPr>
+      </w:r>
+    </w:p>
+    <w:p>
+      <w:pPr>
+        <w:rPr/>
+      </w:pPr>
+      <w:r>
+        <w:rPr>
+          <w:rtl w:val="0"/>
+        </w:rPr>
+        <w:t xml:space="preserve">Impedit sit sunt quaerat, odit.</w:t>
+      </w:r>
+    </w:p>
+    <w:p>
+      <w:pPr>
+        <w:rPr/>
+      </w:pPr>
+      <w:r>
+        <w:rPr>
+          <w:rtl w:val="0"/>
+        </w:rPr>
+      </w:r>
+    </w:p>
+    <w:p>
+      <w:pPr>
+        <w:rPr/>
+      </w:pPr>
+      <w:r>
+        <w:rPr>
+          <w:rtl w:val="0"/>
+        </w:rPr>
+      </w:r>
+    </w:p>
+    <w:p>
+      <w:pPr>
+        <w:rPr/>
+      </w:pPr>
+      <w:r>
+        <w:rPr>
+          <w:rtl w:val="0"/>
+        </w:rPr>
+        <w:t xml:space="preserve">Quo neque error repudiandae fuga? Ipsa laudantium molestias eos </w:t>
+      </w:r>
+    </w:p>
+    <w:p>
+      <w:pPr>
+        <w:rPr/>
+      </w:pPr>
+      <w:r>
+        <w:rPr>
+          <w:rtl w:val="0"/>
+        </w:rPr>
+        <w:t xml:space="preserve">sapiente officiis modi at sunt excepturi expedita sint? Sed quibusdam</w:t>
+      </w:r>
+    </w:p>
+    <w:p>
+      <w:pPr>
+        <w:rPr/>
+      </w:pPr>
+      <w:r>
+        <w:rPr>
+          <w:rtl w:val="0"/>
+        </w:rPr>
       </w:r>
     </w:p>
     <w:p>

</xml_diff>